<commit_message>
Added meetrapport from week2
</commit_message>
<xml_diff>
--- a/implementatieplannen/working/week2/Implementatieplan_week2.docx
+++ b/implementatieplannen/working/week2/Implementatieplan_week2.docx
@@ -461,13 +461,6 @@
     </w:p>
     <w:p>
       <w:pPr>
-        <w:rPr>
-          <w:lang w:val="nl-NL"/>
-        </w:rPr>
-      </w:pPr>
-    </w:p>
-    <w:p>
-      <w:pPr>
         <w:pStyle w:val="Kop2"/>
         <w:rPr>
           <w:lang w:val="nl-NL"/>
@@ -540,6 +533,66 @@
           <w:lang w:val="nl-NL"/>
         </w:rPr>
       </w:pPr>
+      <w:r>
+        <w:rPr>
+          <w:lang w:val="nl-NL"/>
+        </w:rPr>
+        <w:t>Illustratie om te verduidelijken hoe de top van het hoofd wordt gevonden:</w:t>
+      </w:r>
+    </w:p>
+    <w:p>
+      <w:pPr>
+        <w:rPr>
+          <w:lang w:val="nl-NL"/>
+        </w:rPr>
+      </w:pPr>
+      <w:r>
+        <w:rPr>
+          <w:noProof/>
+          <w:lang w:val="nl-NL" w:eastAsia="nl-NL"/>
+        </w:rPr>
+        <w:drawing>
+          <wp:inline distT="0" distB="0" distL="0" distR="0">
+            <wp:extent cx="1463674" cy="1951564"/>
+            <wp:effectExtent l="3492" t="0" r="7303" b="7302"/>
+            <wp:docPr id="2" name="Afbeelding 2"/>
+            <wp:cNvGraphicFramePr>
+              <a:graphicFrameLocks xmlns:a="http://schemas.openxmlformats.org/drawingml/2006/main" noChangeAspect="1"/>
+            </wp:cNvGraphicFramePr>
+            <a:graphic xmlns:a="http://schemas.openxmlformats.org/drawingml/2006/main">
+              <a:graphicData uri="http://schemas.openxmlformats.org/drawingml/2006/picture">
+                <pic:pic xmlns:pic="http://schemas.openxmlformats.org/drawingml/2006/picture">
+                  <pic:nvPicPr>
+                    <pic:cNvPr id="2" name="Top hoofd.jpg"/>
+                    <pic:cNvPicPr/>
+                  </pic:nvPicPr>
+                  <pic:blipFill>
+                    <a:blip r:embed="rId5" cstate="print">
+                      <a:extLst>
+                        <a:ext uri="{28A0092B-C50C-407E-A947-70E740481C1C}">
+                          <a14:useLocalDpi xmlns:a14="http://schemas.microsoft.com/office/drawing/2010/main" val="0"/>
+                        </a:ext>
+                      </a:extLst>
+                    </a:blip>
+                    <a:stretch>
+                      <a:fillRect/>
+                    </a:stretch>
+                  </pic:blipFill>
+                  <pic:spPr>
+                    <a:xfrm rot="16200000">
+                      <a:off x="0" y="0"/>
+                      <a:ext cx="1468684" cy="1958244"/>
+                    </a:xfrm>
+                    <a:prstGeom prst="rect">
+                      <a:avLst/>
+                    </a:prstGeom>
+                  </pic:spPr>
+                </pic:pic>
+              </a:graphicData>
+            </a:graphic>
+          </wp:inline>
+        </w:drawing>
+      </w:r>
     </w:p>
     <w:p>
       <w:pPr>
@@ -552,6 +605,7 @@
         <w:rPr>
           <w:lang w:val="nl-NL"/>
         </w:rPr>
+        <w:lastRenderedPageBreak/>
         <w:t>Linker en rechterkant</w:t>
       </w:r>
       <w:r>
@@ -589,35 +643,89 @@
         <w:rPr>
           <w:lang w:val="nl-NL"/>
         </w:rPr>
-        <w:t xml:space="preserve">Bij de zijkant van het hoofd komen we de meeste zwarte pixels tegen omdat de zijkant van het hoofd een dikke lijn is met veel zwarte pixels die </w:t>
-      </w:r>
-      <w:r>
-        <w:rPr>
-          <w:lang w:val="nl-NL"/>
-        </w:rPr>
-        <w:lastRenderedPageBreak/>
-        <w:t xml:space="preserve">recht onder elkaar staan. Het midden nemen we niet mee, dat is dikke streep in het midden die we niet berekenen omdat we daar vanuit gaan dat de neus en de mond zitten.  </w:t>
-      </w:r>
-    </w:p>
-    <w:p>
-      <w:pPr>
-        <w:rPr>
-          <w:lang w:val="nl-NL"/>
-        </w:rPr>
-      </w:pPr>
-      <w:r>
-        <w:rPr>
-          <w:lang w:val="nl-NL"/>
-        </w:rPr>
-        <w:t>Voor rechts doen we precies het zelfde, alleen dan vanaf de rechterkant.</w:t>
+        <w:t xml:space="preserve">Bij de zijkant van het hoofd komen we de meeste zwarte pixels tegen omdat de zijkant van het hoofd een dikke lijn is met veel zwarte pixels die recht onder elkaar staan. Het midden nemen we niet mee, dat is dikke streep in het midden die we niet berekenen omdat we daar vanuit gaan dat de neus en de mond zitten.  </w:t>
+      </w:r>
+    </w:p>
+    <w:p>
+      <w:pPr>
+        <w:rPr>
+          <w:lang w:val="nl-NL"/>
+        </w:rPr>
+      </w:pPr>
+      <w:r>
+        <w:rPr>
+          <w:lang w:val="nl-NL"/>
+        </w:rPr>
+        <w:t xml:space="preserve">Voor rechts doen we precies het zelfde, alleen dan vanaf de rechterkant. </w:t>
       </w:r>
       <w:bookmarkStart w:id="0" w:name="_GoBack"/>
       <w:bookmarkEnd w:id="0"/>
-      <w:r>
-        <w:rPr>
-          <w:lang w:val="nl-NL"/>
-        </w:rPr>
-        <w:t xml:space="preserve"> </w:t>
+    </w:p>
+    <w:p>
+      <w:pPr>
+        <w:rPr>
+          <w:lang w:val="nl-NL"/>
+        </w:rPr>
+      </w:pPr>
+      <w:r>
+        <w:rPr>
+          <w:lang w:val="nl-NL"/>
+        </w:rPr>
+        <w:t>Illustratie om te verduidelijken hoe de zijkant van het hoofd wordt gevonden:</w:t>
+      </w:r>
+    </w:p>
+    <w:p>
+      <w:pPr>
+        <w:rPr>
+          <w:lang w:val="nl-NL"/>
+        </w:rPr>
+      </w:pPr>
+      <w:r>
+        <w:rPr>
+          <w:noProof/>
+          <w:lang w:val="nl-NL" w:eastAsia="nl-NL"/>
+        </w:rPr>
+        <w:drawing>
+          <wp:inline distT="0" distB="0" distL="0" distR="0">
+            <wp:extent cx="2135445" cy="2847261"/>
+            <wp:effectExtent l="6032" t="0" r="4763" b="4762"/>
+            <wp:docPr id="1" name="Afbeelding 1"/>
+            <wp:cNvGraphicFramePr>
+              <a:graphicFrameLocks xmlns:a="http://schemas.openxmlformats.org/drawingml/2006/main" noChangeAspect="1"/>
+            </wp:cNvGraphicFramePr>
+            <a:graphic xmlns:a="http://schemas.openxmlformats.org/drawingml/2006/main">
+              <a:graphicData uri="http://schemas.openxmlformats.org/drawingml/2006/picture">
+                <pic:pic xmlns:pic="http://schemas.openxmlformats.org/drawingml/2006/picture">
+                  <pic:nvPicPr>
+                    <pic:cNvPr id="1" name="Zijkant bepalen.jpg"/>
+                    <pic:cNvPicPr/>
+                  </pic:nvPicPr>
+                  <pic:blipFill>
+                    <a:blip r:embed="rId6" cstate="print">
+                      <a:extLst>
+                        <a:ext uri="{28A0092B-C50C-407E-A947-70E740481C1C}">
+                          <a14:useLocalDpi xmlns:a14="http://schemas.microsoft.com/office/drawing/2010/main" val="0"/>
+                        </a:ext>
+                      </a:extLst>
+                    </a:blip>
+                    <a:stretch>
+                      <a:fillRect/>
+                    </a:stretch>
+                  </pic:blipFill>
+                  <pic:spPr>
+                    <a:xfrm rot="16200000">
+                      <a:off x="0" y="0"/>
+                      <a:ext cx="2139711" cy="2852949"/>
+                    </a:xfrm>
+                    <a:prstGeom prst="rect">
+                      <a:avLst/>
+                    </a:prstGeom>
+                  </pic:spPr>
+                </pic:pic>
+              </a:graphicData>
+            </a:graphic>
+          </wp:inline>
+        </w:drawing>
       </w:r>
     </w:p>
     <w:p>

</xml_diff>